<commit_message>
update reinforcement learing overview
</commit_message>
<xml_diff>
--- a/MachineLearning-Notes.docx
+++ b/MachineLearning-Notes.docx
@@ -5567,7 +5567,6 @@
       <w:pPr>
         <w:ind w:left="720"/>
         <w:rPr>
-          <w:rFonts w:hint="eastAsia"/>
           <w:color w:val="000000" w:themeColor="text1"/>
           <w:sz w:val="32"/>
           <w:szCs w:val="32"/>
@@ -5711,7 +5710,6 @@
       <w:pPr>
         <w:ind w:left="720"/>
         <w:rPr>
-          <w:rFonts w:hint="eastAsia"/>
           <w:color w:val="000000" w:themeColor="text1"/>
           <w:sz w:val="32"/>
           <w:szCs w:val="32"/>
@@ -6138,25 +6136,13 @@
           <w:sz w:val="32"/>
           <w:szCs w:val="32"/>
         </w:rPr>
-        <w:t>值，后进行分析，可反复调整来获得有意义</w:t>
-      </w:r>
-      <w:bookmarkStart w:id="0" w:name="_GoBack"/>
-      <w:bookmarkEnd w:id="0"/>
-      <w:r>
-        <w:rPr>
-          <w:rFonts w:hint="eastAsia"/>
-          <w:color w:val="000000" w:themeColor="text1"/>
-          <w:sz w:val="32"/>
-          <w:szCs w:val="32"/>
-        </w:rPr>
-        <w:t>的结果。</w:t>
+        <w:t>值，后进行分析，可反复调整来获得有意义的结果。</w:t>
       </w:r>
     </w:p>
     <w:p>
       <w:pPr>
         <w:ind w:left="720"/>
         <w:rPr>
-          <w:rFonts w:hint="eastAsia"/>
           <w:color w:val="000000" w:themeColor="text1"/>
           <w:sz w:val="32"/>
           <w:szCs w:val="32"/>
@@ -6229,11 +6215,221 @@
       <w:pPr>
         <w:ind w:left="720"/>
         <w:rPr>
-          <w:rFonts w:hint="eastAsia"/>
           <w:b/>
           <w:color w:val="FF0000"/>
           <w:sz w:val="44"/>
           <w:szCs w:val="44"/>
+        </w:rPr>
+      </w:pPr>
+      <w:r>
+        <w:rPr>
+          <w:rFonts w:hint="eastAsia"/>
+          <w:b/>
+          <w:color w:val="FF0000"/>
+          <w:sz w:val="44"/>
+          <w:szCs w:val="44"/>
+        </w:rPr>
+        <w:t>强化学习</w:t>
+      </w:r>
+    </w:p>
+    <w:p>
+      <w:pPr>
+        <w:ind w:left="720"/>
+        <w:rPr>
+          <w:sz w:val="32"/>
+          <w:szCs w:val="32"/>
+        </w:rPr>
+      </w:pPr>
+      <w:r>
+        <w:rPr>
+          <w:rFonts w:hint="eastAsia"/>
+          <w:sz w:val="32"/>
+          <w:szCs w:val="32"/>
+        </w:rPr>
+        <w:t>强化学习</w:t>
+      </w:r>
+      <w:r>
+        <w:rPr>
+          <w:rFonts w:hint="eastAsia"/>
+          <w:sz w:val="32"/>
+          <w:szCs w:val="32"/>
+        </w:rPr>
+        <w:t>是尽可能的利用每一次对问题探索的结果，来更快地接近目标。</w:t>
+      </w:r>
+    </w:p>
+    <w:p>
+      <w:pPr>
+        <w:ind w:left="720"/>
+        <w:rPr>
+          <w:sz w:val="32"/>
+          <w:szCs w:val="32"/>
+        </w:rPr>
+      </w:pPr>
+      <w:r>
+        <w:rPr>
+          <w:rFonts w:hint="eastAsia"/>
+          <w:sz w:val="32"/>
+          <w:szCs w:val="32"/>
+        </w:rPr>
+        <w:t>以多臂老虎机问题为例，对于很多台摆在面前的老虎机，假设有一台机器的回报率最佳，赌徒们想要找出这个最好的老虎机赌博。</w:t>
+      </w:r>
+    </w:p>
+    <w:p>
+      <w:pPr>
+        <w:ind w:left="720"/>
+        <w:rPr>
+          <w:sz w:val="32"/>
+          <w:szCs w:val="32"/>
+        </w:rPr>
+      </w:pPr>
+      <w:r>
+        <w:rPr>
+          <w:rFonts w:hint="eastAsia"/>
+          <w:sz w:val="32"/>
+          <w:szCs w:val="32"/>
+        </w:rPr>
+        <w:t>如果针对每一个老虎机都进行</w:t>
+      </w:r>
+      <w:r>
+        <w:rPr>
+          <w:rFonts w:hint="eastAsia"/>
+          <w:sz w:val="32"/>
+          <w:szCs w:val="32"/>
+        </w:rPr>
+        <w:t>1</w:t>
+      </w:r>
+      <w:r>
+        <w:rPr>
+          <w:sz w:val="32"/>
+          <w:szCs w:val="32"/>
+        </w:rPr>
+        <w:t>00</w:t>
+      </w:r>
+      <w:r>
+        <w:rPr>
+          <w:rFonts w:hint="eastAsia"/>
+          <w:sz w:val="32"/>
+          <w:szCs w:val="32"/>
+        </w:rPr>
+        <w:t>次尝试，最后统计每一老虎机的回报概率，对然可以但是在尝试过程中浪费了很多资源。</w:t>
+      </w:r>
+      <w:r>
+        <w:rPr>
+          <w:rFonts w:hint="eastAsia"/>
+          <w:sz w:val="32"/>
+          <w:szCs w:val="32"/>
+        </w:rPr>
+        <w:t>因为针对除了最佳结果以外的机器每一次尝试事实上都</w:t>
+      </w:r>
+      <w:r>
+        <w:rPr>
+          <w:rFonts w:hint="eastAsia"/>
+          <w:sz w:val="32"/>
+          <w:szCs w:val="32"/>
+        </w:rPr>
+        <w:t>会产生一个遗憾，也就是资源的浪费</w:t>
+      </w:r>
+      <w:r>
+        <w:rPr>
+          <w:rFonts w:hint="eastAsia"/>
+          <w:sz w:val="32"/>
+          <w:szCs w:val="32"/>
+        </w:rPr>
+        <w:t>。</w:t>
+      </w:r>
+    </w:p>
+    <w:p>
+      <w:pPr>
+        <w:ind w:left="720"/>
+        <w:rPr>
+          <w:rFonts w:hint="eastAsia"/>
+          <w:sz w:val="32"/>
+          <w:szCs w:val="32"/>
+        </w:rPr>
+      </w:pPr>
+      <w:r>
+        <w:rPr>
+          <w:rFonts w:hint="eastAsia"/>
+          <w:sz w:val="32"/>
+          <w:szCs w:val="32"/>
+        </w:rPr>
+        <w:t>强化学习则是在每一次尝试之后都根据结果对下一轮尝试的方向进行修订，这样可以节省资源</w:t>
+      </w:r>
+      <w:r>
+        <w:rPr>
+          <w:rFonts w:hint="eastAsia"/>
+          <w:sz w:val="32"/>
+          <w:szCs w:val="32"/>
+        </w:rPr>
+        <w:t>，减少遗憾</w:t>
+      </w:r>
+      <w:bookmarkStart w:id="0" w:name="_GoBack"/>
+      <w:bookmarkEnd w:id="0"/>
+      <w:r>
+        <w:rPr>
+          <w:rFonts w:hint="eastAsia"/>
+          <w:sz w:val="32"/>
+          <w:szCs w:val="32"/>
+        </w:rPr>
+        <w:t>。</w:t>
+      </w:r>
+    </w:p>
+    <w:p>
+      <w:pPr>
+        <w:ind w:left="720"/>
+        <w:rPr>
+          <w:b/>
+          <w:color w:val="FF0000"/>
+          <w:sz w:val="44"/>
+          <w:szCs w:val="44"/>
+        </w:rPr>
+      </w:pPr>
+      <w:r>
+        <w:rPr>
+          <w:b/>
+          <w:color w:val="FF0000"/>
+          <w:sz w:val="44"/>
+          <w:szCs w:val="44"/>
+        </w:rPr>
+        <w:lastRenderedPageBreak/>
+        <w:t>UCB</w:t>
+      </w:r>
+      <w:r>
+        <w:rPr>
+          <w:b/>
+          <w:color w:val="FF0000"/>
+          <w:sz w:val="44"/>
+          <w:szCs w:val="44"/>
+        </w:rPr>
+        <w:t>算法（</w:t>
+      </w:r>
+      <w:r>
+        <w:rPr>
+          <w:rFonts w:hint="eastAsia"/>
+          <w:b/>
+          <w:color w:val="FF0000"/>
+          <w:sz w:val="44"/>
+          <w:szCs w:val="44"/>
+        </w:rPr>
+        <w:t>置信区间上界</w:t>
+      </w:r>
+      <w:r>
+        <w:rPr>
+          <w:b/>
+          <w:color w:val="FF0000"/>
+          <w:sz w:val="44"/>
+          <w:szCs w:val="44"/>
+        </w:rPr>
+        <w:t>）</w:t>
+      </w:r>
+    </w:p>
+    <w:p>
+      <w:pPr>
+        <w:ind w:left="720"/>
+        <w:rPr>
+          <w:rFonts w:hint="eastAsia"/>
+          <w:sz w:val="32"/>
+          <w:szCs w:val="32"/>
         </w:rPr>
       </w:pPr>
     </w:p>
@@ -7557,7 +7753,6 @@
   <w:style w:type="character" w:default="1" w:styleId="a0">
     <w:name w:val="Default Paragraph Font"/>
     <w:uiPriority w:val="1"/>
-    <w:semiHidden/>
     <w:unhideWhenUsed/>
   </w:style>
   <w:style w:type="table" w:default="1" w:styleId="a1">

</xml_diff>